<commit_message>
U skriptu dodat check za tip korisnika, i auto_increment gde treba.
</commit_message>
<xml_diff>
--- a/Faza4/baza/SpecifikacijaBaze.docx
+++ b/Faza4/baza/SpecifikacijaBaze.docx
@@ -1,6 +1,6 @@
 
 <file path=word/document.xml><?xml version="1.0" encoding="utf-8"?>
-<w:document xmlns:wpc="http://schemas.microsoft.com/office/word/2010/wordprocessingCanvas" xmlns:cx="http://schemas.microsoft.com/office/drawing/2014/chartex" xmlns:cx1="http://schemas.microsoft.com/office/drawing/2015/9/8/chartex" xmlns:mc="http://schemas.openxmlformats.org/markup-compatibility/2006" xmlns:o="urn:schemas-microsoft-com:office:office" xmlns:r="http://schemas.openxmlformats.org/officeDocument/2006/relationships" xmlns:m="http://schemas.openxmlformats.org/officeDocument/2006/math" xmlns:v="urn:schemas-microsoft-com:vml" xmlns:wp14="http://schemas.microsoft.com/office/word/2010/wordprocessingDrawing" xmlns:wp="http://schemas.openxmlformats.org/drawingml/2006/wordprocessingDrawing" xmlns:w10="urn:schemas-microsoft-com:office:word" xmlns:w="http://schemas.openxmlformats.org/wordprocessingml/2006/main" xmlns:w14="http://schemas.microsoft.com/office/word/2010/wordml" xmlns:w15="http://schemas.microsoft.com/office/word/2012/wordml" xmlns:w16se="http://schemas.microsoft.com/office/word/2015/wordml/symex" xmlns:wpg="http://schemas.microsoft.com/office/word/2010/wordprocessingGroup" xmlns:wpi="http://schemas.microsoft.com/office/word/2010/wordprocessingInk" xmlns:wne="http://schemas.microsoft.com/office/word/2006/wordml" xmlns:wps="http://schemas.microsoft.com/office/word/2010/wordprocessingShape" mc:Ignorable="w14 w15 w16se wp14">
+<w:document xmlns:wpc="http://schemas.microsoft.com/office/word/2010/wordprocessingCanvas" xmlns:cx="http://schemas.microsoft.com/office/drawing/2014/chartex" xmlns:cx1="http://schemas.microsoft.com/office/drawing/2015/9/8/chartex" xmlns:cx2="http://schemas.microsoft.com/office/drawing/2015/10/21/chartex" xmlns:cx3="http://schemas.microsoft.com/office/drawing/2016/5/9/chartex" xmlns:cx4="http://schemas.microsoft.com/office/drawing/2016/5/10/chartex" xmlns:cx5="http://schemas.microsoft.com/office/drawing/2016/5/11/chartex" xmlns:cx6="http://schemas.microsoft.com/office/drawing/2016/5/12/chartex" xmlns:cx7="http://schemas.microsoft.com/office/drawing/2016/5/13/chartex" xmlns:cx8="http://schemas.microsoft.com/office/drawing/2016/5/14/chartex" xmlns:mc="http://schemas.openxmlformats.org/markup-compatibility/2006" xmlns:aink="http://schemas.microsoft.com/office/drawing/2016/ink" xmlns:am3d="http://schemas.microsoft.com/office/drawing/2017/model3d" xmlns:o="urn:schemas-microsoft-com:office:office" xmlns:oel="http://schemas.microsoft.com/office/2019/extlst" xmlns:r="http://schemas.openxmlformats.org/officeDocument/2006/relationships" xmlns:m="http://schemas.openxmlformats.org/officeDocument/2006/math" xmlns:v="urn:schemas-microsoft-com:vml" xmlns:wp14="http://schemas.microsoft.com/office/word/2010/wordprocessingDrawing" xmlns:wp="http://schemas.openxmlformats.org/drawingml/2006/wordprocessingDrawing" xmlns:w10="urn:schemas-microsoft-com:office:word" xmlns:w="http://schemas.openxmlformats.org/wordprocessingml/2006/main" xmlns:w14="http://schemas.microsoft.com/office/word/2010/wordml" xmlns:w15="http://schemas.microsoft.com/office/word/2012/wordml" xmlns:w16cex="http://schemas.microsoft.com/office/word/2018/wordml/cex" xmlns:w16cid="http://schemas.microsoft.com/office/word/2016/wordml/cid" xmlns:w16="http://schemas.microsoft.com/office/word/2018/wordml" xmlns:w16du="http://schemas.microsoft.com/office/word/2023/wordml/word16du" xmlns:w16sdtdh="http://schemas.microsoft.com/office/word/2020/wordml/sdtdatahash" xmlns:w16se="http://schemas.microsoft.com/office/word/2015/wordml/symex" xmlns:wpg="http://schemas.microsoft.com/office/word/2010/wordprocessingGroup" xmlns:wpi="http://schemas.microsoft.com/office/word/2010/wordprocessingInk" xmlns:wne="http://schemas.microsoft.com/office/word/2006/wordml" xmlns:wps="http://schemas.microsoft.com/office/word/2010/wordprocessingShape" mc:Ignorable="w14 w15 w16se w16cid w16 w16cex w16sdtdh wp14">
   <w:body>
     <w:p>
       <w:pPr>
@@ -3239,8 +3239,6 @@
         </w:rPr>
         <w:fldChar w:fldCharType="end"/>
       </w:r>
-      <w:bookmarkStart w:id="4" w:name="_GoBack"/>
-      <w:bookmarkEnd w:id="4"/>
     </w:p>
     <w:p>
       <w:pPr>
@@ -3270,8 +3268,8 @@
         </w:rPr>
         <w:br w:type="page"/>
       </w:r>
-      <w:bookmarkStart w:id="5" w:name="_Toc105790898"/>
-      <w:bookmarkStart w:id="6" w:name="_Toc132408028"/>
+      <w:bookmarkStart w:id="4" w:name="_Toc105790898"/>
+      <w:bookmarkStart w:id="5" w:name="_Toc132408028"/>
       <w:r>
         <w:rPr>
           <w:noProof/>
@@ -3298,35 +3296,35 @@
         </w:rPr>
         <w:t>Uvod</w:t>
       </w:r>
+      <w:bookmarkEnd w:id="4"/>
       <w:bookmarkEnd w:id="5"/>
+    </w:p>
+    <w:p>
+      <w:pPr>
+        <w:pStyle w:val="Heading2"/>
+        <w:jc w:val="both"/>
+        <w:rPr>
+          <w:noProof/>
+          <w:lang w:val="sr-Latn-CS"/>
+        </w:rPr>
+      </w:pPr>
+      <w:bookmarkStart w:id="6" w:name="_Toc391768026"/>
+      <w:bookmarkStart w:id="7" w:name="_Toc440894904"/>
+      <w:bookmarkStart w:id="8" w:name="_Toc458506844"/>
+      <w:bookmarkStart w:id="9" w:name="_Toc458506893"/>
+      <w:bookmarkStart w:id="10" w:name="_Toc105790899"/>
+      <w:bookmarkStart w:id="11" w:name="_Toc132408029"/>
+      <w:r>
+        <w:rPr>
+          <w:noProof/>
+          <w:lang w:val="sr-Latn-CS"/>
+        </w:rPr>
+        <w:t>1.1</w:t>
+      </w:r>
       <w:bookmarkEnd w:id="6"/>
-    </w:p>
-    <w:p>
-      <w:pPr>
-        <w:pStyle w:val="Heading2"/>
-        <w:jc w:val="both"/>
-        <w:rPr>
-          <w:noProof/>
-          <w:lang w:val="sr-Latn-CS"/>
-        </w:rPr>
-      </w:pPr>
-      <w:bookmarkStart w:id="7" w:name="_Toc391768026"/>
-      <w:bookmarkStart w:id="8" w:name="_Toc440894904"/>
-      <w:bookmarkStart w:id="9" w:name="_Toc458506844"/>
-      <w:bookmarkStart w:id="10" w:name="_Toc458506893"/>
-      <w:bookmarkStart w:id="11" w:name="_Toc105790899"/>
-      <w:bookmarkStart w:id="12" w:name="_Toc132408029"/>
-      <w:r>
-        <w:rPr>
-          <w:noProof/>
-          <w:lang w:val="sr-Latn-CS"/>
-        </w:rPr>
-        <w:t>1.1</w:t>
-      </w:r>
       <w:bookmarkEnd w:id="7"/>
       <w:bookmarkEnd w:id="8"/>
       <w:bookmarkEnd w:id="9"/>
-      <w:bookmarkEnd w:id="10"/>
       <w:r>
         <w:rPr>
           <w:noProof/>
@@ -3335,8 +3333,8 @@
         <w:tab/>
         <w:t>Namena</w:t>
       </w:r>
+      <w:bookmarkEnd w:id="10"/>
       <w:bookmarkEnd w:id="11"/>
-      <w:bookmarkEnd w:id="12"/>
     </w:p>
     <w:p>
       <w:pPr>
@@ -3608,12 +3606,12 @@
           <w:lang w:val="sr-Latn-CS"/>
         </w:rPr>
       </w:pPr>
-      <w:bookmarkStart w:id="13" w:name="_Toc391768027"/>
-      <w:bookmarkStart w:id="14" w:name="_Toc440894905"/>
-      <w:bookmarkStart w:id="15" w:name="_Toc458506845"/>
-      <w:bookmarkStart w:id="16" w:name="_Toc458506894"/>
-      <w:bookmarkStart w:id="17" w:name="_Toc105790900"/>
-      <w:bookmarkStart w:id="18" w:name="_Toc132408030"/>
+      <w:bookmarkStart w:id="12" w:name="_Toc391768027"/>
+      <w:bookmarkStart w:id="13" w:name="_Toc440894905"/>
+      <w:bookmarkStart w:id="14" w:name="_Toc458506845"/>
+      <w:bookmarkStart w:id="15" w:name="_Toc458506894"/>
+      <w:bookmarkStart w:id="16" w:name="_Toc105790900"/>
+      <w:bookmarkStart w:id="17" w:name="_Toc132408030"/>
       <w:r>
         <w:rPr>
           <w:noProof/>
@@ -3628,19 +3626,19 @@
         </w:rPr>
         <w:tab/>
       </w:r>
+      <w:bookmarkEnd w:id="12"/>
       <w:bookmarkEnd w:id="13"/>
       <w:bookmarkEnd w:id="14"/>
       <w:bookmarkEnd w:id="15"/>
+      <w:r>
+        <w:rPr>
+          <w:noProof/>
+          <w:lang w:val="sr-Latn-CS"/>
+        </w:rPr>
+        <w:t>Ciljne grupe</w:t>
+      </w:r>
       <w:bookmarkEnd w:id="16"/>
-      <w:r>
-        <w:rPr>
-          <w:noProof/>
-          <w:lang w:val="sr-Latn-CS"/>
-        </w:rPr>
-        <w:t>Ciljne grupe</w:t>
-      </w:r>
       <w:bookmarkEnd w:id="17"/>
-      <w:bookmarkEnd w:id="18"/>
     </w:p>
     <w:p>
       <w:pPr>
@@ -3814,12 +3812,12 @@
           <w:lang w:val="sr-Latn-CS"/>
         </w:rPr>
       </w:pPr>
-      <w:bookmarkStart w:id="19" w:name="_Toc391768029"/>
-      <w:bookmarkStart w:id="20" w:name="_Toc440894907"/>
-      <w:bookmarkStart w:id="21" w:name="_Toc458506847"/>
-      <w:bookmarkStart w:id="22" w:name="_Toc458506896"/>
-      <w:bookmarkStart w:id="23" w:name="_Toc105790901"/>
-      <w:bookmarkStart w:id="24" w:name="_Toc132408031"/>
+      <w:bookmarkStart w:id="18" w:name="_Toc391768029"/>
+      <w:bookmarkStart w:id="19" w:name="_Toc440894907"/>
+      <w:bookmarkStart w:id="20" w:name="_Toc458506847"/>
+      <w:bookmarkStart w:id="21" w:name="_Toc458506896"/>
+      <w:bookmarkStart w:id="22" w:name="_Toc105790901"/>
+      <w:bookmarkStart w:id="23" w:name="_Toc132408031"/>
       <w:r>
         <w:rPr>
           <w:noProof/>
@@ -3834,19 +3832,19 @@
         </w:rPr>
         <w:tab/>
       </w:r>
+      <w:bookmarkEnd w:id="18"/>
       <w:bookmarkEnd w:id="19"/>
       <w:bookmarkEnd w:id="20"/>
       <w:bookmarkEnd w:id="21"/>
+      <w:r>
+        <w:rPr>
+          <w:noProof/>
+          <w:lang w:val="sr-Latn-CS"/>
+        </w:rPr>
+        <w:t>Organizacija dokumenta</w:t>
+      </w:r>
       <w:bookmarkEnd w:id="22"/>
-      <w:r>
-        <w:rPr>
-          <w:noProof/>
-          <w:lang w:val="sr-Latn-CS"/>
-        </w:rPr>
-        <w:t>Organizacija dokumenta</w:t>
-      </w:r>
       <w:bookmarkEnd w:id="23"/>
-      <w:bookmarkEnd w:id="24"/>
     </w:p>
     <w:p>
       <w:pPr>
@@ -3988,12 +3986,12 @@
           <w:lang w:val="sr-Latn-CS"/>
         </w:rPr>
       </w:pPr>
-      <w:bookmarkStart w:id="25" w:name="_Toc391768031"/>
-      <w:bookmarkStart w:id="26" w:name="_Toc440894909"/>
-      <w:bookmarkStart w:id="27" w:name="_Toc458506849"/>
-      <w:bookmarkStart w:id="28" w:name="_Toc458506898"/>
-      <w:bookmarkStart w:id="29" w:name="_Toc105790902"/>
-      <w:bookmarkStart w:id="30" w:name="_Toc132408032"/>
+      <w:bookmarkStart w:id="24" w:name="_Toc391768031"/>
+      <w:bookmarkStart w:id="25" w:name="_Toc440894909"/>
+      <w:bookmarkStart w:id="26" w:name="_Toc458506849"/>
+      <w:bookmarkStart w:id="27" w:name="_Toc458506898"/>
+      <w:bookmarkStart w:id="28" w:name="_Toc105790902"/>
+      <w:bookmarkStart w:id="29" w:name="_Toc132408032"/>
       <w:r>
         <w:rPr>
           <w:noProof/>
@@ -4008,19 +4006,19 @@
         </w:rPr>
         <w:tab/>
       </w:r>
+      <w:bookmarkEnd w:id="24"/>
       <w:bookmarkEnd w:id="25"/>
       <w:bookmarkEnd w:id="26"/>
       <w:bookmarkEnd w:id="27"/>
+      <w:r>
+        <w:rPr>
+          <w:noProof/>
+          <w:lang w:val="sr-Latn-CS"/>
+        </w:rPr>
+        <w:t>Rečnik pojmova i skraćenica</w:t>
+      </w:r>
       <w:bookmarkEnd w:id="28"/>
-      <w:r>
-        <w:rPr>
-          <w:noProof/>
-          <w:lang w:val="sr-Latn-CS"/>
-        </w:rPr>
-        <w:t>Rečnik pojmova i skraćenica</w:t>
-      </w:r>
       <w:bookmarkEnd w:id="29"/>
-      <w:bookmarkEnd w:id="30"/>
     </w:p>
     <w:p>
       <w:pPr>
@@ -4088,13 +4086,13 @@
           <w:lang w:val="sr-Latn-CS"/>
         </w:rPr>
       </w:pPr>
-      <w:bookmarkStart w:id="31" w:name="_Toc391768033"/>
-      <w:bookmarkStart w:id="32" w:name="_Toc440894911"/>
-      <w:bookmarkStart w:id="33" w:name="_Toc458506851"/>
-      <w:bookmarkStart w:id="34" w:name="_Toc458506900"/>
-      <w:bookmarkStart w:id="35" w:name="_Toc23229860"/>
-      <w:bookmarkStart w:id="36" w:name="_Toc105790903"/>
-      <w:bookmarkStart w:id="37" w:name="_Toc132408033"/>
+      <w:bookmarkStart w:id="30" w:name="_Toc391768033"/>
+      <w:bookmarkStart w:id="31" w:name="_Toc440894911"/>
+      <w:bookmarkStart w:id="32" w:name="_Toc458506851"/>
+      <w:bookmarkStart w:id="33" w:name="_Toc458506900"/>
+      <w:bookmarkStart w:id="34" w:name="_Toc23229860"/>
+      <w:bookmarkStart w:id="35" w:name="_Toc105790903"/>
+      <w:bookmarkStart w:id="36" w:name="_Toc132408033"/>
       <w:r>
         <w:rPr>
           <w:noProof/>
@@ -4110,20 +4108,20 @@
         <w:tab/>
         <w:t>O</w:t>
       </w:r>
+      <w:bookmarkEnd w:id="30"/>
       <w:bookmarkEnd w:id="31"/>
       <w:bookmarkEnd w:id="32"/>
       <w:bookmarkEnd w:id="33"/>
+      <w:r>
+        <w:rPr>
+          <w:noProof/>
+          <w:lang w:val="sr-Latn-CS"/>
+        </w:rPr>
+        <w:t>tvorena pitanja</w:t>
+      </w:r>
       <w:bookmarkEnd w:id="34"/>
-      <w:r>
-        <w:rPr>
-          <w:noProof/>
-          <w:lang w:val="sr-Latn-CS"/>
-        </w:rPr>
-        <w:t>tvorena pitanja</w:t>
-      </w:r>
       <w:bookmarkEnd w:id="35"/>
       <w:bookmarkEnd w:id="36"/>
-      <w:bookmarkEnd w:id="37"/>
     </w:p>
     <w:p>
       <w:pPr>
@@ -4615,8 +4613,8 @@
         </w:rPr>
         <w:br w:type="page"/>
       </w:r>
-      <w:bookmarkStart w:id="38" w:name="_Toc105790904"/>
-      <w:bookmarkStart w:id="39" w:name="_Toc132408034"/>
+      <w:bookmarkStart w:id="37" w:name="_Toc105790904"/>
+      <w:bookmarkStart w:id="38" w:name="_Toc132408034"/>
       <w:r>
         <w:rPr>
           <w:noProof/>
@@ -4625,7 +4623,7 @@
         <w:lastRenderedPageBreak/>
         <w:t xml:space="preserve">2.   </w:t>
       </w:r>
-      <w:bookmarkStart w:id="40" w:name="_Toc23229861"/>
+      <w:bookmarkStart w:id="39" w:name="_Toc23229861"/>
       <w:r>
         <w:rPr>
           <w:noProof/>
@@ -4633,82 +4631,82 @@
         </w:rPr>
         <w:t>Model podataka</w:t>
       </w:r>
+      <w:bookmarkEnd w:id="37"/>
       <w:bookmarkEnd w:id="38"/>
       <w:bookmarkEnd w:id="39"/>
+    </w:p>
+    <w:p>
+      <w:pPr>
+        <w:pStyle w:val="Heading2"/>
+        <w:jc w:val="both"/>
+        <w:rPr>
+          <w:noProof/>
+          <w:lang w:val="sr-Latn-CS"/>
+        </w:rPr>
+      </w:pPr>
+    </w:p>
+    <w:p>
+      <w:pPr>
+        <w:pStyle w:val="Heading2"/>
+        <w:jc w:val="both"/>
+        <w:rPr>
+          <w:noProof/>
+          <w:lang w:val="sr-Latn-CS"/>
+        </w:rPr>
+      </w:pPr>
+      <w:bookmarkStart w:id="40" w:name="_Toc105790905"/>
+      <w:bookmarkStart w:id="41" w:name="_Toc132408035"/>
+      <w:r>
+        <w:rPr>
+          <w:noProof/>
+          <w:lang w:val="sr-Latn-CS"/>
+        </w:rPr>
+        <w:t>2.</w:t>
+      </w:r>
+      <w:r>
+        <w:rPr>
+          <w:noProof/>
+          <w:lang w:val="sr-Latn-CS"/>
+        </w:rPr>
+        <w:t>1</w:t>
+      </w:r>
+      <w:r>
+        <w:rPr>
+          <w:noProof/>
+          <w:lang w:val="sr-Latn-CS"/>
+        </w:rPr>
+        <w:tab/>
+      </w:r>
+      <w:r>
+        <w:rPr>
+          <w:noProof/>
+          <w:lang w:val="sr-Latn-CS"/>
+        </w:rPr>
+        <w:t xml:space="preserve">Dijagram </w:t>
+      </w:r>
+      <w:r>
+        <w:rPr>
+          <w:noProof/>
+          <w:lang w:val="sr-Latn-CS"/>
+        </w:rPr>
+        <w:t>IE</w:t>
+      </w:r>
+      <w:r>
+        <w:rPr>
+          <w:noProof/>
+          <w:lang w:val="sr-Latn-CS"/>
+        </w:rPr>
+        <w:t xml:space="preserve"> notacij</w:t>
+      </w:r>
+      <w:r>
+        <w:rPr>
+          <w:noProof/>
+          <w:lang w:val="sr-Latn-CS"/>
+        </w:rPr>
+        <w:t>e</w:t>
+      </w:r>
       <w:bookmarkEnd w:id="40"/>
-    </w:p>
-    <w:p>
-      <w:pPr>
-        <w:pStyle w:val="Heading2"/>
-        <w:jc w:val="both"/>
-        <w:rPr>
-          <w:noProof/>
-          <w:lang w:val="sr-Latn-CS"/>
-        </w:rPr>
-      </w:pPr>
-    </w:p>
-    <w:p>
-      <w:pPr>
-        <w:pStyle w:val="Heading2"/>
-        <w:jc w:val="both"/>
-        <w:rPr>
-          <w:noProof/>
-          <w:lang w:val="sr-Latn-CS"/>
-        </w:rPr>
-      </w:pPr>
-      <w:bookmarkStart w:id="41" w:name="_Toc105790905"/>
-      <w:bookmarkStart w:id="42" w:name="_Toc132408035"/>
-      <w:r>
-        <w:rPr>
-          <w:noProof/>
-          <w:lang w:val="sr-Latn-CS"/>
-        </w:rPr>
-        <w:t>2.</w:t>
-      </w:r>
-      <w:r>
-        <w:rPr>
-          <w:noProof/>
-          <w:lang w:val="sr-Latn-CS"/>
-        </w:rPr>
-        <w:t>1</w:t>
-      </w:r>
-      <w:r>
-        <w:rPr>
-          <w:noProof/>
-          <w:lang w:val="sr-Latn-CS"/>
-        </w:rPr>
-        <w:tab/>
-      </w:r>
-      <w:r>
-        <w:rPr>
-          <w:noProof/>
-          <w:lang w:val="sr-Latn-CS"/>
-        </w:rPr>
-        <w:t xml:space="preserve">Dijagram </w:t>
-      </w:r>
-      <w:r>
-        <w:rPr>
-          <w:noProof/>
-          <w:lang w:val="sr-Latn-CS"/>
-        </w:rPr>
-        <w:t>IE</w:t>
-      </w:r>
-      <w:r>
-        <w:rPr>
-          <w:noProof/>
-          <w:lang w:val="sr-Latn-CS"/>
-        </w:rPr>
-        <w:t xml:space="preserve"> notacij</w:t>
-      </w:r>
-      <w:r>
-        <w:rPr>
-          <w:noProof/>
-          <w:lang w:val="sr-Latn-CS"/>
-        </w:rPr>
-        <w:t>e</w:t>
-      </w:r>
       <w:bookmarkEnd w:id="41"/>
-      <w:bookmarkEnd w:id="42"/>
     </w:p>
     <w:p>
       <w:pPr>
@@ -4753,7 +4751,7 @@
             <v:path o:extrusionok="f" gradientshapeok="t" o:connecttype="rect"/>
             <o:lock v:ext="edit" aspectratio="t"/>
           </v:shapetype>
-          <v:shape id="_x0000_i1051" type="#_x0000_t75" style="width:431.55pt;height:325.85pt">
+          <v:shape id="_x0000_i1025" type="#_x0000_t75" style="width:6in;height:325.8pt">
             <v:imagedata r:id="rId8" o:title="baza"/>
           </v:shape>
         </w:pict>
@@ -4778,8 +4776,8 @@
           <w:lang w:val="sr-Latn-CS"/>
         </w:rPr>
       </w:pPr>
-      <w:bookmarkStart w:id="43" w:name="_Toc105790906"/>
-      <w:bookmarkStart w:id="44" w:name="_Toc132408036"/>
+      <w:bookmarkStart w:id="42" w:name="_Toc105790906"/>
+      <w:bookmarkStart w:id="43" w:name="_Toc132408036"/>
       <w:r>
         <w:rPr>
           <w:noProof/>
@@ -4809,8 +4807,8 @@
         <w:tab/>
         <w:t>Šema relacione baze podataka</w:t>
       </w:r>
+      <w:bookmarkEnd w:id="42"/>
       <w:bookmarkEnd w:id="43"/>
-      <w:bookmarkEnd w:id="44"/>
     </w:p>
     <w:p>
       <w:pPr>
@@ -4890,6 +4888,14 @@
           <w:lang w:val="sr-Latn-CS"/>
         </w:rPr>
         <w:t>IdK</w:t>
+      </w:r>
+      <w:r>
+        <w:rPr>
+          <w:noProof/>
+          <w:u w:val="single"/>
+          <w:lang w:val="sr-Latn-CS"/>
+        </w:rPr>
+        <w:t>om</w:t>
       </w:r>
       <w:r>
         <w:rPr>
@@ -5318,7 +5324,7 @@
           <w:lang w:val="sr-Latn-CS"/>
         </w:rPr>
       </w:pPr>
-      <w:bookmarkStart w:id="45" w:name="_Toc23229864"/>
+      <w:bookmarkStart w:id="44" w:name="_Toc23229864"/>
       <w:r>
         <w:rPr>
           <w:noProof/>
@@ -5326,8 +5332,8 @@
         </w:rPr>
         <w:br w:type="page"/>
       </w:r>
-      <w:bookmarkStart w:id="46" w:name="_Toc105790907"/>
-      <w:bookmarkStart w:id="47" w:name="_Toc132408037"/>
+      <w:bookmarkStart w:id="45" w:name="_Toc105790907"/>
+      <w:bookmarkStart w:id="46" w:name="_Toc132408037"/>
       <w:r>
         <w:rPr>
           <w:noProof/>
@@ -5336,54 +5342,54 @@
         <w:lastRenderedPageBreak/>
         <w:t>3. Tabele</w:t>
       </w:r>
+      <w:bookmarkEnd w:id="44"/>
       <w:bookmarkEnd w:id="45"/>
       <w:bookmarkEnd w:id="46"/>
+    </w:p>
+    <w:p>
+      <w:pPr>
+        <w:ind w:left="360"/>
+        <w:jc w:val="both"/>
+        <w:rPr>
+          <w:noProof/>
+          <w:lang w:val="sr-Latn-CS"/>
+        </w:rPr>
+      </w:pPr>
+    </w:p>
+    <w:p>
+      <w:pPr>
+        <w:pStyle w:val="Heading2"/>
+        <w:jc w:val="both"/>
+        <w:rPr>
+          <w:noProof/>
+          <w:lang w:val="sr-Latn-CS"/>
+        </w:rPr>
+      </w:pPr>
+      <w:bookmarkStart w:id="47" w:name="_Toc105790908"/>
+      <w:bookmarkStart w:id="48" w:name="_Toc132408038"/>
+      <w:r>
+        <w:rPr>
+          <w:noProof/>
+          <w:lang w:val="sr-Latn-CS"/>
+        </w:rPr>
+        <w:t>3.1</w:t>
+      </w:r>
+      <w:r>
+        <w:rPr>
+          <w:noProof/>
+          <w:lang w:val="sr-Latn-CS"/>
+        </w:rPr>
+        <w:tab/>
+      </w:r>
       <w:bookmarkEnd w:id="47"/>
-    </w:p>
-    <w:p>
-      <w:pPr>
-        <w:ind w:left="360"/>
-        <w:jc w:val="both"/>
-        <w:rPr>
-          <w:noProof/>
-          <w:lang w:val="sr-Latn-CS"/>
-        </w:rPr>
-      </w:pPr>
-    </w:p>
-    <w:p>
-      <w:pPr>
-        <w:pStyle w:val="Heading2"/>
-        <w:jc w:val="both"/>
-        <w:rPr>
-          <w:noProof/>
-          <w:lang w:val="sr-Latn-CS"/>
-        </w:rPr>
-      </w:pPr>
-      <w:bookmarkStart w:id="48" w:name="_Toc105790908"/>
-      <w:bookmarkStart w:id="49" w:name="_Toc132408038"/>
-      <w:r>
-        <w:rPr>
-          <w:noProof/>
-          <w:lang w:val="sr-Latn-CS"/>
-        </w:rPr>
-        <w:t>3.1</w:t>
-      </w:r>
-      <w:r>
-        <w:rPr>
-          <w:noProof/>
-          <w:lang w:val="sr-Latn-CS"/>
-        </w:rPr>
-        <w:tab/>
+      <w:r>
+        <w:rPr>
+          <w:noProof/>
+          <w:lang w:val="sr-Latn-CS"/>
+        </w:rPr>
+        <w:t>ZahtevZaRegistraciju</w:t>
       </w:r>
       <w:bookmarkEnd w:id="48"/>
-      <w:r>
-        <w:rPr>
-          <w:noProof/>
-          <w:lang w:val="sr-Latn-CS"/>
-        </w:rPr>
-        <w:t>ZahtevZaRegistraciju</w:t>
-      </w:r>
-      <w:bookmarkEnd w:id="49"/>
     </w:p>
     <w:p>
       <w:pPr>
@@ -5396,7 +5402,7 @@
         <w:rPr>
           <w:lang w:val="sr-Latn-CS"/>
         </w:rPr>
-        <w:t>Ovo je look up tabela, koja predstavlja zahteve za registraciju, koje odobrava administrator.</w:t>
+        <w:t>Ovo je tabela, koja predstavlja zahteve za registraciju, koje odobrava administrator.</w:t>
       </w:r>
     </w:p>
     <w:p>
@@ -5422,7 +5428,7 @@
           <w:lang w:val="sr-Latn-CS"/>
         </w:rPr>
         <w:pict w14:anchorId="668A3F9F">
-          <v:shape id="_x0000_i1076" type="#_x0000_t75" style="width:431.55pt;height:194.05pt">
+          <v:shape id="_x0000_i1026" type="#_x0000_t75" style="width:431.4pt;height:193.8pt">
             <v:imagedata r:id="rId9" o:title="zahtevzaregistraciju"/>
           </v:shape>
         </w:pict>
@@ -5455,8 +5461,8 @@
           <w:lang w:val="sr-Latn-CS"/>
         </w:rPr>
       </w:pPr>
-      <w:bookmarkStart w:id="50" w:name="_Toc105790909"/>
-      <w:bookmarkStart w:id="51" w:name="_Toc132408039"/>
+      <w:bookmarkStart w:id="49" w:name="_Toc105790909"/>
+      <w:bookmarkStart w:id="50" w:name="_Toc132408039"/>
       <w:r>
         <w:rPr>
           <w:noProof/>
@@ -5471,15 +5477,15 @@
         </w:rPr>
         <w:tab/>
       </w:r>
+      <w:bookmarkEnd w:id="49"/>
+      <w:r>
+        <w:rPr>
+          <w:noProof/>
+          <w:lang w:val="sr-Latn-CS"/>
+        </w:rPr>
+        <w:t>Korisnik</w:t>
+      </w:r>
       <w:bookmarkEnd w:id="50"/>
-      <w:r>
-        <w:rPr>
-          <w:noProof/>
-          <w:lang w:val="sr-Latn-CS"/>
-        </w:rPr>
-        <w:t>Korisnik</w:t>
-      </w:r>
-      <w:bookmarkEnd w:id="51"/>
     </w:p>
     <w:p>
       <w:pPr>
@@ -5528,7 +5534,7 @@
           <w:lang w:val="sr-Latn-CS"/>
         </w:rPr>
         <w:pict w14:anchorId="5F381A51">
-          <v:shape id="_x0000_i1077" type="#_x0000_t75" style="width:431.55pt;height:222.1pt">
+          <v:shape id="_x0000_i1027" type="#_x0000_t75" style="width:431.4pt;height:222pt">
             <v:imagedata r:id="rId10" o:title="korisnik"/>
           </v:shape>
         </w:pict>
@@ -5564,8 +5570,8 @@
           <w:lang w:val="sr-Latn-CS"/>
         </w:rPr>
       </w:pPr>
-      <w:bookmarkStart w:id="52" w:name="_Toc105790910"/>
-      <w:bookmarkStart w:id="53" w:name="_Toc132408040"/>
+      <w:bookmarkStart w:id="51" w:name="_Toc105790910"/>
+      <w:bookmarkStart w:id="52" w:name="_Toc132408040"/>
       <w:r>
         <w:rPr>
           <w:noProof/>
@@ -5588,15 +5594,15 @@
         </w:rPr>
         <w:tab/>
       </w:r>
+      <w:bookmarkEnd w:id="51"/>
+      <w:r>
+        <w:rPr>
+          <w:noProof/>
+          <w:lang w:val="sr-Latn-CS"/>
+        </w:rPr>
+        <w:t>Grupa</w:t>
+      </w:r>
       <w:bookmarkEnd w:id="52"/>
-      <w:r>
-        <w:rPr>
-          <w:noProof/>
-          <w:lang w:val="sr-Latn-CS"/>
-        </w:rPr>
-        <w:t>Grupa</w:t>
-      </w:r>
-      <w:bookmarkEnd w:id="53"/>
     </w:p>
     <w:p>
       <w:pPr>
@@ -5636,7 +5642,7 @@
           <w:lang w:val="sr-Latn-CS"/>
         </w:rPr>
         <w:pict w14:anchorId="4C46B6FF">
-          <v:shape id="_x0000_i1080" type="#_x0000_t75" style="width:431.55pt;height:129.05pt">
+          <v:shape id="_x0000_i1028" type="#_x0000_t75" style="width:431.4pt;height:129pt">
             <v:imagedata r:id="rId11" o:title="tabela_grupa"/>
           </v:shape>
         </w:pict>
@@ -5664,7 +5670,7 @@
           <w:lang w:val="sr-Latn-CS"/>
         </w:rPr>
       </w:pPr>
-      <w:bookmarkStart w:id="54" w:name="_Toc132408041"/>
+      <w:bookmarkStart w:id="53" w:name="_Toc132408041"/>
       <w:r>
         <w:rPr>
           <w:noProof/>
@@ -5672,7 +5678,7 @@
         </w:rPr>
         <w:t>ZahtevZaPrijateljstvo</w:t>
       </w:r>
-      <w:bookmarkEnd w:id="54"/>
+      <w:bookmarkEnd w:id="53"/>
     </w:p>
     <w:p>
       <w:pPr>
@@ -5715,7 +5721,7 @@
           <w:lang w:val="sr-Latn-CS"/>
         </w:rPr>
         <w:pict w14:anchorId="623C5CBC">
-          <v:shape id="_x0000_i1081" type="#_x0000_t75" style="width:6in;height:87.9pt">
+          <v:shape id="_x0000_i1029" type="#_x0000_t75" style="width:6in;height:88.2pt">
             <v:imagedata r:id="rId12" o:title="zahtevzaprijateljstvo"/>
           </v:shape>
         </w:pict>
@@ -5742,7 +5748,7 @@
           <w:lang w:val="sr-Latn-CS"/>
         </w:rPr>
       </w:pPr>
-      <w:bookmarkStart w:id="55" w:name="_Toc132408042"/>
+      <w:bookmarkStart w:id="54" w:name="_Toc132408042"/>
       <w:r>
         <w:rPr>
           <w:noProof/>
@@ -5750,7 +5756,7 @@
         </w:rPr>
         <w:t>JePrijatelj</w:t>
       </w:r>
-      <w:bookmarkEnd w:id="55"/>
+      <w:bookmarkEnd w:id="54"/>
     </w:p>
     <w:p>
       <w:pPr>
@@ -5803,7 +5809,7 @@
           <w:lang w:val="sr-Latn-CS"/>
         </w:rPr>
         <w:pict w14:anchorId="7538DDCF">
-          <v:shape id="_x0000_i1082" type="#_x0000_t75" style="width:6in;height:87.9pt">
+          <v:shape id="_x0000_i1030" type="#_x0000_t75" style="width:6in;height:88.2pt">
             <v:imagedata r:id="rId13" o:title="je_prijatelj"/>
           </v:shape>
         </w:pict>
@@ -5886,7 +5892,7 @@
           <w:lang w:val="sr-Latn-CS"/>
         </w:rPr>
       </w:pPr>
-      <w:bookmarkStart w:id="56" w:name="_Toc132408043"/>
+      <w:bookmarkStart w:id="55" w:name="_Toc132408043"/>
       <w:r>
         <w:rPr>
           <w:noProof/>
@@ -5895,7 +5901,7 @@
         <w:lastRenderedPageBreak/>
         <w:t>JeClan</w:t>
       </w:r>
-      <w:bookmarkEnd w:id="56"/>
+      <w:bookmarkEnd w:id="55"/>
     </w:p>
     <w:p>
       <w:pPr>
@@ -5923,7 +5929,7 @@
           <w:lang w:val="sr-Latn-CS"/>
         </w:rPr>
         <w:pict w14:anchorId="730ED794">
-          <v:shape id="_x0000_i1083" type="#_x0000_t75" style="width:431.55pt;height:99.6pt">
+          <v:shape id="_x0000_i1031" type="#_x0000_t75" style="width:431.4pt;height:99.6pt">
             <v:imagedata r:id="rId14" o:title="je_clan"/>
           </v:shape>
         </w:pict>
@@ -5958,7 +5964,7 @@
           <w:lang w:val="sr-Latn-CS"/>
         </w:rPr>
       </w:pPr>
-      <w:bookmarkStart w:id="57" w:name="_Toc132408044"/>
+      <w:bookmarkStart w:id="56" w:name="_Toc132408044"/>
       <w:r>
         <w:rPr>
           <w:noProof/>
@@ -5966,7 +5972,7 @@
         </w:rPr>
         <w:t>Objava</w:t>
       </w:r>
-      <w:bookmarkEnd w:id="57"/>
+      <w:bookmarkEnd w:id="56"/>
     </w:p>
     <w:p>
       <w:pPr>
@@ -5994,7 +6000,7 @@
           <w:lang w:val="sr-Latn-CS"/>
         </w:rPr>
         <w:pict w14:anchorId="04915B2E">
-          <v:shape id="_x0000_i1084" type="#_x0000_t75" style="width:431.55pt;height:145.4pt">
+          <v:shape id="_x0000_i1032" type="#_x0000_t75" style="width:431.4pt;height:145.2pt">
             <v:imagedata r:id="rId15" o:title="objava"/>
           </v:shape>
         </w:pict>
@@ -6021,7 +6027,7 @@
           <w:lang w:val="sr-Latn-CS"/>
         </w:rPr>
       </w:pPr>
-      <w:bookmarkStart w:id="58" w:name="_Toc132408045"/>
+      <w:bookmarkStart w:id="57" w:name="_Toc132408045"/>
       <w:r>
         <w:rPr>
           <w:noProof/>
@@ -6029,7 +6035,7 @@
         </w:rPr>
         <w:t>Komentar</w:t>
       </w:r>
-      <w:bookmarkEnd w:id="58"/>
+      <w:bookmarkEnd w:id="57"/>
     </w:p>
     <w:p>
       <w:pPr>
@@ -6057,7 +6063,7 @@
           <w:lang w:val="sr-Latn-CS"/>
         </w:rPr>
         <w:pict w14:anchorId="00B4AAB0">
-          <v:shape id="_x0000_i1085" type="#_x0000_t75" style="width:6in;height:138.4pt">
+          <v:shape id="_x0000_i1033" type="#_x0000_t75" style="width:6in;height:138.6pt">
             <v:imagedata r:id="rId16" o:title="komentar"/>
           </v:shape>
         </w:pict>
@@ -6148,7 +6154,7 @@
           <w:lang w:val="sr-Latn-CS"/>
         </w:rPr>
       </w:pPr>
-      <w:bookmarkStart w:id="59" w:name="_Toc132408046"/>
+      <w:bookmarkStart w:id="58" w:name="_Toc132408046"/>
       <w:r>
         <w:rPr>
           <w:noProof/>
@@ -6157,7 +6163,7 @@
         <w:lastRenderedPageBreak/>
         <w:t>Lajkovao</w:t>
       </w:r>
-      <w:bookmarkEnd w:id="59"/>
+      <w:bookmarkEnd w:id="58"/>
     </w:p>
     <w:p>
       <w:pPr>
@@ -6185,7 +6191,7 @@
           <w:lang w:val="sr-Latn-CS"/>
         </w:rPr>
         <w:pict w14:anchorId="0446DA12">
-          <v:shape id="_x0000_i1086" type="#_x0000_t75" style="width:6in;height:94.45pt">
+          <v:shape id="_x0000_i1034" type="#_x0000_t75" style="width:6in;height:94.2pt">
             <v:imagedata r:id="rId17" o:title="lajkovao"/>
           </v:shape>
         </w:pict>
@@ -6212,7 +6218,7 @@
           <w:lang w:val="sr-Latn-CS"/>
         </w:rPr>
       </w:pPr>
-      <w:bookmarkStart w:id="60" w:name="_Toc132408047"/>
+      <w:bookmarkStart w:id="59" w:name="_Toc132408047"/>
       <w:r>
         <w:rPr>
           <w:noProof/>
@@ -6220,7 +6226,7 @@
         </w:rPr>
         <w:t>GrupnaObjava</w:t>
       </w:r>
-      <w:bookmarkEnd w:id="60"/>
+      <w:bookmarkEnd w:id="59"/>
     </w:p>
     <w:p>
       <w:pPr>
@@ -6256,7 +6262,7 @@
           <w:lang w:val="sr-Latn-CS"/>
         </w:rPr>
         <w:pict w14:anchorId="0C8A1F5D">
-          <v:shape id="_x0000_i1087" type="#_x0000_t75" style="width:6in;height:97.7pt">
+          <v:shape id="_x0000_i1035" type="#_x0000_t75" style="width:6in;height:97.8pt">
             <v:imagedata r:id="rId18" o:title="grupnaobjava"/>
           </v:shape>
         </w:pict>
@@ -6271,8 +6277,8 @@
           <w:lang w:val="sr-Latn-CS"/>
         </w:rPr>
       </w:pPr>
-      <w:bookmarkStart w:id="61" w:name="_Toc105790918"/>
-      <w:bookmarkStart w:id="62" w:name="_Toc132408048"/>
+      <w:bookmarkStart w:id="60" w:name="_Toc105790918"/>
+      <w:bookmarkStart w:id="61" w:name="_Toc132408048"/>
       <w:r>
         <w:rPr>
           <w:noProof/>
@@ -6301,15 +6307,15 @@
         </w:rPr>
         <w:tab/>
       </w:r>
+      <w:bookmarkEnd w:id="60"/>
+      <w:r>
+        <w:rPr>
+          <w:noProof/>
+          <w:lang w:val="sr-Latn-CS"/>
+        </w:rPr>
+        <w:t>PrivatnaObjava</w:t>
+      </w:r>
       <w:bookmarkEnd w:id="61"/>
-      <w:r>
-        <w:rPr>
-          <w:noProof/>
-          <w:lang w:val="sr-Latn-CS"/>
-        </w:rPr>
-        <w:t>PrivatnaObjava</w:t>
-      </w:r>
-      <w:bookmarkEnd w:id="62"/>
     </w:p>
     <w:p>
       <w:pPr>
@@ -6339,15 +6345,15 @@
         <w:pStyle w:val="Heading2"/>
         <w:jc w:val="both"/>
       </w:pPr>
-      <w:bookmarkStart w:id="63" w:name="_Toc132408049"/>
+      <w:bookmarkStart w:id="62" w:name="_Toc132408049"/>
       <w:r>
         <w:pict w14:anchorId="3AFCB09C">
-          <v:shape id="_x0000_i1088" type="#_x0000_t75" style="width:431.55pt;height:62.65pt">
+          <v:shape id="_x0000_i1036" type="#_x0000_t75" style="width:431.4pt;height:62.4pt">
             <v:imagedata r:id="rId19" o:title="privatnaobjava"/>
           </v:shape>
         </w:pict>
       </w:r>
-      <w:bookmarkEnd w:id="63"/>
+      <w:bookmarkEnd w:id="62"/>
     </w:p>
     <w:sectPr>
       <w:headerReference w:type="default" r:id="rId20"/>
@@ -6362,7 +6368,7 @@
 </file>
 
 <file path=word/endnotes.xml><?xml version="1.0" encoding="utf-8"?>
-<w:endnotes xmlns:wpc="http://schemas.microsoft.com/office/word/2010/wordprocessingCanvas" xmlns:cx="http://schemas.microsoft.com/office/drawing/2014/chartex" xmlns:cx1="http://schemas.microsoft.com/office/drawing/2015/9/8/chartex" xmlns:mc="http://schemas.openxmlformats.org/markup-compatibility/2006" xmlns:o="urn:schemas-microsoft-com:office:office" xmlns:r="http://schemas.openxmlformats.org/officeDocument/2006/relationships" xmlns:m="http://schemas.openxmlformats.org/officeDocument/2006/math" xmlns:v="urn:schemas-microsoft-com:vml" xmlns:wp14="http://schemas.microsoft.com/office/word/2010/wordprocessingDrawing" xmlns:wp="http://schemas.openxmlformats.org/drawingml/2006/wordprocessingDrawing" xmlns:w10="urn:schemas-microsoft-com:office:word" xmlns:w="http://schemas.openxmlformats.org/wordprocessingml/2006/main" xmlns:w14="http://schemas.microsoft.com/office/word/2010/wordml" xmlns:w15="http://schemas.microsoft.com/office/word/2012/wordml" xmlns:w16se="http://schemas.microsoft.com/office/word/2015/wordml/symex" xmlns:wpg="http://schemas.microsoft.com/office/word/2010/wordprocessingGroup" xmlns:wpi="http://schemas.microsoft.com/office/word/2010/wordprocessingInk" xmlns:wne="http://schemas.microsoft.com/office/word/2006/wordml" xmlns:wps="http://schemas.microsoft.com/office/word/2010/wordprocessingShape" mc:Ignorable="w14 w15 w16se wp14">
+<w:endnotes xmlns:wpc="http://schemas.microsoft.com/office/word/2010/wordprocessingCanvas" xmlns:cx="http://schemas.microsoft.com/office/drawing/2014/chartex" xmlns:cx1="http://schemas.microsoft.com/office/drawing/2015/9/8/chartex" xmlns:cx2="http://schemas.microsoft.com/office/drawing/2015/10/21/chartex" xmlns:cx3="http://schemas.microsoft.com/office/drawing/2016/5/9/chartex" xmlns:cx4="http://schemas.microsoft.com/office/drawing/2016/5/10/chartex" xmlns:cx5="http://schemas.microsoft.com/office/drawing/2016/5/11/chartex" xmlns:cx6="http://schemas.microsoft.com/office/drawing/2016/5/12/chartex" xmlns:cx7="http://schemas.microsoft.com/office/drawing/2016/5/13/chartex" xmlns:cx8="http://schemas.microsoft.com/office/drawing/2016/5/14/chartex" xmlns:mc="http://schemas.openxmlformats.org/markup-compatibility/2006" xmlns:aink="http://schemas.microsoft.com/office/drawing/2016/ink" xmlns:am3d="http://schemas.microsoft.com/office/drawing/2017/model3d" xmlns:o="urn:schemas-microsoft-com:office:office" xmlns:oel="http://schemas.microsoft.com/office/2019/extlst" xmlns:r="http://schemas.openxmlformats.org/officeDocument/2006/relationships" xmlns:m="http://schemas.openxmlformats.org/officeDocument/2006/math" xmlns:v="urn:schemas-microsoft-com:vml" xmlns:wp14="http://schemas.microsoft.com/office/word/2010/wordprocessingDrawing" xmlns:wp="http://schemas.openxmlformats.org/drawingml/2006/wordprocessingDrawing" xmlns:w10="urn:schemas-microsoft-com:office:word" xmlns:w="http://schemas.openxmlformats.org/wordprocessingml/2006/main" xmlns:w14="http://schemas.microsoft.com/office/word/2010/wordml" xmlns:w15="http://schemas.microsoft.com/office/word/2012/wordml" xmlns:w16cex="http://schemas.microsoft.com/office/word/2018/wordml/cex" xmlns:w16cid="http://schemas.microsoft.com/office/word/2016/wordml/cid" xmlns:w16="http://schemas.microsoft.com/office/word/2018/wordml" xmlns:w16du="http://schemas.microsoft.com/office/word/2023/wordml/word16du" xmlns:w16sdtdh="http://schemas.microsoft.com/office/word/2020/wordml/sdtdatahash" xmlns:w16se="http://schemas.microsoft.com/office/word/2015/wordml/symex" xmlns:wpg="http://schemas.microsoft.com/office/word/2010/wordprocessingGroup" xmlns:wpi="http://schemas.microsoft.com/office/word/2010/wordprocessingInk" xmlns:wne="http://schemas.microsoft.com/office/word/2006/wordml" xmlns:wps="http://schemas.microsoft.com/office/word/2010/wordprocessingShape" mc:Ignorable="w14 w15 w16se w16cid w16 w16cex w16sdtdh wp14">
   <w:endnote w:type="separator" w:id="-1">
     <w:p>
       <w:r>
@@ -6381,7 +6387,7 @@
 </file>
 
 <file path=word/footer1.xml><?xml version="1.0" encoding="utf-8"?>
-<w:ftr xmlns:wpc="http://schemas.microsoft.com/office/word/2010/wordprocessingCanvas" xmlns:cx="http://schemas.microsoft.com/office/drawing/2014/chartex" xmlns:cx1="http://schemas.microsoft.com/office/drawing/2015/9/8/chartex" xmlns:mc="http://schemas.openxmlformats.org/markup-compatibility/2006" xmlns:o="urn:schemas-microsoft-com:office:office" xmlns:r="http://schemas.openxmlformats.org/officeDocument/2006/relationships" xmlns:m="http://schemas.openxmlformats.org/officeDocument/2006/math" xmlns:v="urn:schemas-microsoft-com:vml" xmlns:wp14="http://schemas.microsoft.com/office/word/2010/wordprocessingDrawing" xmlns:wp="http://schemas.openxmlformats.org/drawingml/2006/wordprocessingDrawing" xmlns:w10="urn:schemas-microsoft-com:office:word" xmlns:w="http://schemas.openxmlformats.org/wordprocessingml/2006/main" xmlns:w14="http://schemas.microsoft.com/office/word/2010/wordml" xmlns:w15="http://schemas.microsoft.com/office/word/2012/wordml" xmlns:w16se="http://schemas.microsoft.com/office/word/2015/wordml/symex" xmlns:wpg="http://schemas.microsoft.com/office/word/2010/wordprocessingGroup" xmlns:wpi="http://schemas.microsoft.com/office/word/2010/wordprocessingInk" xmlns:wne="http://schemas.microsoft.com/office/word/2006/wordml" xmlns:wps="http://schemas.microsoft.com/office/word/2010/wordprocessingShape" mc:Ignorable="w14 w15 w16se wp14">
+<w:ftr xmlns:wpc="http://schemas.microsoft.com/office/word/2010/wordprocessingCanvas" xmlns:cx="http://schemas.microsoft.com/office/drawing/2014/chartex" xmlns:cx1="http://schemas.microsoft.com/office/drawing/2015/9/8/chartex" xmlns:cx2="http://schemas.microsoft.com/office/drawing/2015/10/21/chartex" xmlns:cx3="http://schemas.microsoft.com/office/drawing/2016/5/9/chartex" xmlns:cx4="http://schemas.microsoft.com/office/drawing/2016/5/10/chartex" xmlns:cx5="http://schemas.microsoft.com/office/drawing/2016/5/11/chartex" xmlns:cx6="http://schemas.microsoft.com/office/drawing/2016/5/12/chartex" xmlns:cx7="http://schemas.microsoft.com/office/drawing/2016/5/13/chartex" xmlns:cx8="http://schemas.microsoft.com/office/drawing/2016/5/14/chartex" xmlns:mc="http://schemas.openxmlformats.org/markup-compatibility/2006" xmlns:aink="http://schemas.microsoft.com/office/drawing/2016/ink" xmlns:am3d="http://schemas.microsoft.com/office/drawing/2017/model3d" xmlns:o="urn:schemas-microsoft-com:office:office" xmlns:oel="http://schemas.microsoft.com/office/2019/extlst" xmlns:r="http://schemas.openxmlformats.org/officeDocument/2006/relationships" xmlns:m="http://schemas.openxmlformats.org/officeDocument/2006/math" xmlns:v="urn:schemas-microsoft-com:vml" xmlns:wp14="http://schemas.microsoft.com/office/word/2010/wordprocessingDrawing" xmlns:wp="http://schemas.openxmlformats.org/drawingml/2006/wordprocessingDrawing" xmlns:w10="urn:schemas-microsoft-com:office:word" xmlns:w="http://schemas.openxmlformats.org/wordprocessingml/2006/main" xmlns:w14="http://schemas.microsoft.com/office/word/2010/wordml" xmlns:w15="http://schemas.microsoft.com/office/word/2012/wordml" xmlns:w16cex="http://schemas.microsoft.com/office/word/2018/wordml/cex" xmlns:w16cid="http://schemas.microsoft.com/office/word/2016/wordml/cid" xmlns:w16="http://schemas.microsoft.com/office/word/2018/wordml" xmlns:w16du="http://schemas.microsoft.com/office/word/2023/wordml/word16du" xmlns:w16sdtdh="http://schemas.microsoft.com/office/word/2020/wordml/sdtdatahash" xmlns:w16se="http://schemas.microsoft.com/office/word/2015/wordml/symex" xmlns:wpg="http://schemas.microsoft.com/office/word/2010/wordprocessingGroup" xmlns:wpi="http://schemas.microsoft.com/office/word/2010/wordprocessingInk" xmlns:wne="http://schemas.microsoft.com/office/word/2006/wordml" xmlns:wps="http://schemas.microsoft.com/office/word/2010/wordprocessingShape" mc:Ignorable="w14 w15 w16se w16cid w16 w16cex w16sdtdh wp14">
   <w:p>
     <w:pPr>
       <w:pStyle w:val="Footer"/>
@@ -6518,7 +6524,7 @@
 </file>
 
 <file path=word/footnotes.xml><?xml version="1.0" encoding="utf-8"?>
-<w:footnotes xmlns:wpc="http://schemas.microsoft.com/office/word/2010/wordprocessingCanvas" xmlns:cx="http://schemas.microsoft.com/office/drawing/2014/chartex" xmlns:cx1="http://schemas.microsoft.com/office/drawing/2015/9/8/chartex" xmlns:mc="http://schemas.openxmlformats.org/markup-compatibility/2006" xmlns:o="urn:schemas-microsoft-com:office:office" xmlns:r="http://schemas.openxmlformats.org/officeDocument/2006/relationships" xmlns:m="http://schemas.openxmlformats.org/officeDocument/2006/math" xmlns:v="urn:schemas-microsoft-com:vml" xmlns:wp14="http://schemas.microsoft.com/office/word/2010/wordprocessingDrawing" xmlns:wp="http://schemas.openxmlformats.org/drawingml/2006/wordprocessingDrawing" xmlns:w10="urn:schemas-microsoft-com:office:word" xmlns:w="http://schemas.openxmlformats.org/wordprocessingml/2006/main" xmlns:w14="http://schemas.microsoft.com/office/word/2010/wordml" xmlns:w15="http://schemas.microsoft.com/office/word/2012/wordml" xmlns:w16se="http://schemas.microsoft.com/office/word/2015/wordml/symex" xmlns:wpg="http://schemas.microsoft.com/office/word/2010/wordprocessingGroup" xmlns:wpi="http://schemas.microsoft.com/office/word/2010/wordprocessingInk" xmlns:wne="http://schemas.microsoft.com/office/word/2006/wordml" xmlns:wps="http://schemas.microsoft.com/office/word/2010/wordprocessingShape" mc:Ignorable="w14 w15 w16se wp14">
+<w:footnotes xmlns:wpc="http://schemas.microsoft.com/office/word/2010/wordprocessingCanvas" xmlns:cx="http://schemas.microsoft.com/office/drawing/2014/chartex" xmlns:cx1="http://schemas.microsoft.com/office/drawing/2015/9/8/chartex" xmlns:cx2="http://schemas.microsoft.com/office/drawing/2015/10/21/chartex" xmlns:cx3="http://schemas.microsoft.com/office/drawing/2016/5/9/chartex" xmlns:cx4="http://schemas.microsoft.com/office/drawing/2016/5/10/chartex" xmlns:cx5="http://schemas.microsoft.com/office/drawing/2016/5/11/chartex" xmlns:cx6="http://schemas.microsoft.com/office/drawing/2016/5/12/chartex" xmlns:cx7="http://schemas.microsoft.com/office/drawing/2016/5/13/chartex" xmlns:cx8="http://schemas.microsoft.com/office/drawing/2016/5/14/chartex" xmlns:mc="http://schemas.openxmlformats.org/markup-compatibility/2006" xmlns:aink="http://schemas.microsoft.com/office/drawing/2016/ink" xmlns:am3d="http://schemas.microsoft.com/office/drawing/2017/model3d" xmlns:o="urn:schemas-microsoft-com:office:office" xmlns:oel="http://schemas.microsoft.com/office/2019/extlst" xmlns:r="http://schemas.openxmlformats.org/officeDocument/2006/relationships" xmlns:m="http://schemas.openxmlformats.org/officeDocument/2006/math" xmlns:v="urn:schemas-microsoft-com:vml" xmlns:wp14="http://schemas.microsoft.com/office/word/2010/wordprocessingDrawing" xmlns:wp="http://schemas.openxmlformats.org/drawingml/2006/wordprocessingDrawing" xmlns:w10="urn:schemas-microsoft-com:office:word" xmlns:w="http://schemas.openxmlformats.org/wordprocessingml/2006/main" xmlns:w14="http://schemas.microsoft.com/office/word/2010/wordml" xmlns:w15="http://schemas.microsoft.com/office/word/2012/wordml" xmlns:w16cex="http://schemas.microsoft.com/office/word/2018/wordml/cex" xmlns:w16cid="http://schemas.microsoft.com/office/word/2016/wordml/cid" xmlns:w16="http://schemas.microsoft.com/office/word/2018/wordml" xmlns:w16du="http://schemas.microsoft.com/office/word/2023/wordml/word16du" xmlns:w16sdtdh="http://schemas.microsoft.com/office/word/2020/wordml/sdtdatahash" xmlns:w16se="http://schemas.microsoft.com/office/word/2015/wordml/symex" xmlns:wpg="http://schemas.microsoft.com/office/word/2010/wordprocessingGroup" xmlns:wpi="http://schemas.microsoft.com/office/word/2010/wordprocessingInk" xmlns:wne="http://schemas.microsoft.com/office/word/2006/wordml" xmlns:wps="http://schemas.microsoft.com/office/word/2010/wordprocessingShape" mc:Ignorable="w14 w15 w16se w16cid w16 w16cex w16sdtdh wp14">
   <w:footnote w:type="separator" w:id="-1">
     <w:p>
       <w:r>
@@ -6537,7 +6543,7 @@
 </file>
 
 <file path=word/header1.xml><?xml version="1.0" encoding="utf-8"?>
-<w:hdr xmlns:wpc="http://schemas.microsoft.com/office/word/2010/wordprocessingCanvas" xmlns:cx="http://schemas.microsoft.com/office/drawing/2014/chartex" xmlns:cx1="http://schemas.microsoft.com/office/drawing/2015/9/8/chartex" xmlns:mc="http://schemas.openxmlformats.org/markup-compatibility/2006" xmlns:o="urn:schemas-microsoft-com:office:office" xmlns:r="http://schemas.openxmlformats.org/officeDocument/2006/relationships" xmlns:m="http://schemas.openxmlformats.org/officeDocument/2006/math" xmlns:v="urn:schemas-microsoft-com:vml" xmlns:wp14="http://schemas.microsoft.com/office/word/2010/wordprocessingDrawing" xmlns:wp="http://schemas.openxmlformats.org/drawingml/2006/wordprocessingDrawing" xmlns:w10="urn:schemas-microsoft-com:office:word" xmlns:w="http://schemas.openxmlformats.org/wordprocessingml/2006/main" xmlns:w14="http://schemas.microsoft.com/office/word/2010/wordml" xmlns:w15="http://schemas.microsoft.com/office/word/2012/wordml" xmlns:w16se="http://schemas.microsoft.com/office/word/2015/wordml/symex" xmlns:wpg="http://schemas.microsoft.com/office/word/2010/wordprocessingGroup" xmlns:wpi="http://schemas.microsoft.com/office/word/2010/wordprocessingInk" xmlns:wne="http://schemas.microsoft.com/office/word/2006/wordml" xmlns:wps="http://schemas.microsoft.com/office/word/2010/wordprocessingShape" mc:Ignorable="w14 w15 w16se wp14">
+<w:hdr xmlns:wpc="http://schemas.microsoft.com/office/word/2010/wordprocessingCanvas" xmlns:cx="http://schemas.microsoft.com/office/drawing/2014/chartex" xmlns:cx1="http://schemas.microsoft.com/office/drawing/2015/9/8/chartex" xmlns:cx2="http://schemas.microsoft.com/office/drawing/2015/10/21/chartex" xmlns:cx3="http://schemas.microsoft.com/office/drawing/2016/5/9/chartex" xmlns:cx4="http://schemas.microsoft.com/office/drawing/2016/5/10/chartex" xmlns:cx5="http://schemas.microsoft.com/office/drawing/2016/5/11/chartex" xmlns:cx6="http://schemas.microsoft.com/office/drawing/2016/5/12/chartex" xmlns:cx7="http://schemas.microsoft.com/office/drawing/2016/5/13/chartex" xmlns:cx8="http://schemas.microsoft.com/office/drawing/2016/5/14/chartex" xmlns:mc="http://schemas.openxmlformats.org/markup-compatibility/2006" xmlns:aink="http://schemas.microsoft.com/office/drawing/2016/ink" xmlns:am3d="http://schemas.microsoft.com/office/drawing/2017/model3d" xmlns:o="urn:schemas-microsoft-com:office:office" xmlns:oel="http://schemas.microsoft.com/office/2019/extlst" xmlns:r="http://schemas.openxmlformats.org/officeDocument/2006/relationships" xmlns:m="http://schemas.openxmlformats.org/officeDocument/2006/math" xmlns:v="urn:schemas-microsoft-com:vml" xmlns:wp14="http://schemas.microsoft.com/office/word/2010/wordprocessingDrawing" xmlns:wp="http://schemas.openxmlformats.org/drawingml/2006/wordprocessingDrawing" xmlns:w10="urn:schemas-microsoft-com:office:word" xmlns:w="http://schemas.openxmlformats.org/wordprocessingml/2006/main" xmlns:w14="http://schemas.microsoft.com/office/word/2010/wordml" xmlns:w15="http://schemas.microsoft.com/office/word/2012/wordml" xmlns:w16cex="http://schemas.microsoft.com/office/word/2018/wordml/cex" xmlns:w16cid="http://schemas.microsoft.com/office/word/2016/wordml/cid" xmlns:w16="http://schemas.microsoft.com/office/word/2018/wordml" xmlns:w16du="http://schemas.microsoft.com/office/word/2023/wordml/word16du" xmlns:w16sdtdh="http://schemas.microsoft.com/office/word/2020/wordml/sdtdatahash" xmlns:w16se="http://schemas.microsoft.com/office/word/2015/wordml/symex" xmlns:wpg="http://schemas.microsoft.com/office/word/2010/wordprocessingGroup" xmlns:wpi="http://schemas.microsoft.com/office/word/2010/wordprocessingInk" xmlns:wne="http://schemas.microsoft.com/office/word/2006/wordml" xmlns:wps="http://schemas.microsoft.com/office/word/2010/wordprocessingShape" mc:Ignorable="w14 w15 w16se w16cid w16 w16cex w16sdtdh wp14">
   <w:p>
     <w:pPr>
       <w:pStyle w:val="Header"/>
@@ -6597,7 +6603,7 @@
 </file>
 
 <file path=word/numbering.xml><?xml version="1.0" encoding="utf-8"?>
-<w:numbering xmlns:wpc="http://schemas.microsoft.com/office/word/2010/wordprocessingCanvas" xmlns:cx="http://schemas.microsoft.com/office/drawing/2014/chartex" xmlns:cx1="http://schemas.microsoft.com/office/drawing/2015/9/8/chartex" xmlns:mc="http://schemas.openxmlformats.org/markup-compatibility/2006" xmlns:o="urn:schemas-microsoft-com:office:office" xmlns:r="http://schemas.openxmlformats.org/officeDocument/2006/relationships" xmlns:m="http://schemas.openxmlformats.org/officeDocument/2006/math" xmlns:v="urn:schemas-microsoft-com:vml" xmlns:wp14="http://schemas.microsoft.com/office/word/2010/wordprocessingDrawing" xmlns:wp="http://schemas.openxmlformats.org/drawingml/2006/wordprocessingDrawing" xmlns:w10="urn:schemas-microsoft-com:office:word" xmlns:w="http://schemas.openxmlformats.org/wordprocessingml/2006/main" xmlns:w14="http://schemas.microsoft.com/office/word/2010/wordml" xmlns:w15="http://schemas.microsoft.com/office/word/2012/wordml" xmlns:w16se="http://schemas.microsoft.com/office/word/2015/wordml/symex" xmlns:wpg="http://schemas.microsoft.com/office/word/2010/wordprocessingGroup" xmlns:wpi="http://schemas.microsoft.com/office/word/2010/wordprocessingInk" xmlns:wne="http://schemas.microsoft.com/office/word/2006/wordml" xmlns:wps="http://schemas.microsoft.com/office/word/2010/wordprocessingShape" mc:Ignorable="w14 w15 w16se wp14">
+<w:numbering xmlns:wpc="http://schemas.microsoft.com/office/word/2010/wordprocessingCanvas" xmlns:cx="http://schemas.microsoft.com/office/drawing/2014/chartex" xmlns:cx1="http://schemas.microsoft.com/office/drawing/2015/9/8/chartex" xmlns:cx2="http://schemas.microsoft.com/office/drawing/2015/10/21/chartex" xmlns:cx3="http://schemas.microsoft.com/office/drawing/2016/5/9/chartex" xmlns:cx4="http://schemas.microsoft.com/office/drawing/2016/5/10/chartex" xmlns:cx5="http://schemas.microsoft.com/office/drawing/2016/5/11/chartex" xmlns:cx6="http://schemas.microsoft.com/office/drawing/2016/5/12/chartex" xmlns:cx7="http://schemas.microsoft.com/office/drawing/2016/5/13/chartex" xmlns:cx8="http://schemas.microsoft.com/office/drawing/2016/5/14/chartex" xmlns:mc="http://schemas.openxmlformats.org/markup-compatibility/2006" xmlns:aink="http://schemas.microsoft.com/office/drawing/2016/ink" xmlns:am3d="http://schemas.microsoft.com/office/drawing/2017/model3d" xmlns:o="urn:schemas-microsoft-com:office:office" xmlns:oel="http://schemas.microsoft.com/office/2019/extlst" xmlns:r="http://schemas.openxmlformats.org/officeDocument/2006/relationships" xmlns:m="http://schemas.openxmlformats.org/officeDocument/2006/math" xmlns:v="urn:schemas-microsoft-com:vml" xmlns:wp14="http://schemas.microsoft.com/office/word/2010/wordprocessingDrawing" xmlns:wp="http://schemas.openxmlformats.org/drawingml/2006/wordprocessingDrawing" xmlns:w10="urn:schemas-microsoft-com:office:word" xmlns:w="http://schemas.openxmlformats.org/wordprocessingml/2006/main" xmlns:w14="http://schemas.microsoft.com/office/word/2010/wordml" xmlns:w15="http://schemas.microsoft.com/office/word/2012/wordml" xmlns:w16cex="http://schemas.microsoft.com/office/word/2018/wordml/cex" xmlns:w16cid="http://schemas.microsoft.com/office/word/2016/wordml/cid" xmlns:w16="http://schemas.microsoft.com/office/word/2018/wordml" xmlns:w16du="http://schemas.microsoft.com/office/word/2023/wordml/word16du" xmlns:w16sdtdh="http://schemas.microsoft.com/office/word/2020/wordml/sdtdatahash" xmlns:w16se="http://schemas.microsoft.com/office/word/2015/wordml/symex" xmlns:wpg="http://schemas.microsoft.com/office/word/2010/wordprocessingGroup" xmlns:wpi="http://schemas.microsoft.com/office/word/2010/wordprocessingInk" xmlns:wne="http://schemas.microsoft.com/office/word/2006/wordml" xmlns:wps="http://schemas.microsoft.com/office/word/2010/wordprocessingShape" mc:Ignorable="w14 w15 w16se w16cid w16 w16cex w16sdtdh wp14">
   <w:abstractNum w:abstractNumId="0" w15:restartNumberingAfterBreak="0">
     <w:nsid w:val="24F75B6D"/>
     <w:multiLevelType w:val="multilevel"/>
@@ -7117,23 +7123,23 @@
       </w:rPr>
     </w:lvl>
   </w:abstractNum>
-  <w:num w:numId="1">
+  <w:num w:numId="1" w16cid:durableId="366686608">
     <w:abstractNumId w:val="1"/>
   </w:num>
-  <w:num w:numId="2">
+  <w:num w:numId="2" w16cid:durableId="1212378765">
     <w:abstractNumId w:val="3"/>
   </w:num>
-  <w:num w:numId="3">
+  <w:num w:numId="3" w16cid:durableId="362487789">
     <w:abstractNumId w:val="2"/>
   </w:num>
-  <w:num w:numId="4">
+  <w:num w:numId="4" w16cid:durableId="1053849371">
     <w:abstractNumId w:val="0"/>
   </w:num>
 </w:numbering>
 </file>
 
 <file path=word/styles.xml><?xml version="1.0" encoding="utf-8"?>
-<w:styles xmlns:mc="http://schemas.openxmlformats.org/markup-compatibility/2006" xmlns:r="http://schemas.openxmlformats.org/officeDocument/2006/relationships" xmlns:w="http://schemas.openxmlformats.org/wordprocessingml/2006/main" xmlns:w14="http://schemas.microsoft.com/office/word/2010/wordml" xmlns:w15="http://schemas.microsoft.com/office/word/2012/wordml" xmlns:w16se="http://schemas.microsoft.com/office/word/2015/wordml/symex" mc:Ignorable="w14 w15 w16se">
+<w:styles xmlns:mc="http://schemas.openxmlformats.org/markup-compatibility/2006" xmlns:r="http://schemas.openxmlformats.org/officeDocument/2006/relationships" xmlns:w="http://schemas.openxmlformats.org/wordprocessingml/2006/main" xmlns:w14="http://schemas.microsoft.com/office/word/2010/wordml" xmlns:w15="http://schemas.microsoft.com/office/word/2012/wordml" xmlns:w16cex="http://schemas.microsoft.com/office/word/2018/wordml/cex" xmlns:w16cid="http://schemas.microsoft.com/office/word/2016/wordml/cid" xmlns:w16="http://schemas.microsoft.com/office/word/2018/wordml" xmlns:w16sdtdh="http://schemas.microsoft.com/office/word/2020/wordml/sdtdatahash" xmlns:w16se="http://schemas.microsoft.com/office/word/2015/wordml/symex" mc:Ignorable="w14 w15 w16se w16cid w16 w16cex w16sdtdh">
   <w:docDefaults>
     <w:rPrDefault>
       <w:rPr>
@@ -7143,7 +7149,7 @@
     </w:rPrDefault>
     <w:pPrDefault/>
   </w:docDefaults>
-  <w:latentStyles w:defLockedState="0" w:defUIPriority="99" w:defSemiHidden="0" w:defUnhideWhenUsed="0" w:defQFormat="0" w:count="371">
+  <w:latentStyles w:defLockedState="0" w:defUIPriority="99" w:defSemiHidden="0" w:defUnhideWhenUsed="0" w:defQFormat="0" w:count="376">
     <w:lsdException w:name="Normal" w:uiPriority="0" w:qFormat="1"/>
     <w:lsdException w:name="heading 1" w:uiPriority="9" w:qFormat="1"/>
     <w:lsdException w:name="heading 2" w:uiPriority="9" w:qFormat="1"/>
@@ -7249,7 +7255,6 @@
     <w:lsdException w:name="HTML Sample" w:semiHidden="1" w:unhideWhenUsed="1"/>
     <w:lsdException w:name="HTML Typewriter" w:semiHidden="1" w:unhideWhenUsed="1"/>
     <w:lsdException w:name="HTML Variable" w:semiHidden="1" w:unhideWhenUsed="1"/>
-    <w:lsdException w:name="Normal Table" w:semiHidden="1" w:unhideWhenUsed="1"/>
     <w:lsdException w:name="annotation subject" w:semiHidden="1" w:unhideWhenUsed="1"/>
     <w:lsdException w:name="No List" w:semiHidden="1" w:unhideWhenUsed="1"/>
     <w:lsdException w:name="Outline List 1" w:semiHidden="1" w:unhideWhenUsed="1"/>
@@ -7292,11 +7297,8 @@
     <w:lsdException w:name="Table Contemporary" w:semiHidden="1" w:unhideWhenUsed="1"/>
     <w:lsdException w:name="Table Elegant" w:semiHidden="1" w:unhideWhenUsed="1"/>
     <w:lsdException w:name="Table Professional" w:semiHidden="1" w:unhideWhenUsed="1"/>
-    <w:lsdException w:name="Table Subtle 1" w:semiHidden="1" w:unhideWhenUsed="1"/>
     <w:lsdException w:name="Table Subtle 2" w:semiHidden="1" w:unhideWhenUsed="1"/>
     <w:lsdException w:name="Table Web 1" w:semiHidden="1" w:unhideWhenUsed="1"/>
-    <w:lsdException w:name="Table Web 2" w:semiHidden="1" w:unhideWhenUsed="1"/>
-    <w:lsdException w:name="Table Web 3" w:semiHidden="1" w:unhideWhenUsed="1"/>
     <w:lsdException w:name="Balloon Text" w:semiHidden="1" w:unhideWhenUsed="1"/>
     <w:lsdException w:name="Table Grid" w:uiPriority="59"/>
     <w:lsdException w:name="Table Theme" w:semiHidden="1" w:unhideWhenUsed="1"/>
@@ -7515,6 +7517,11 @@
     <w:lsdException w:name="List Table 5 Dark Accent 6" w:uiPriority="50"/>
     <w:lsdException w:name="List Table 6 Colorful Accent 6" w:uiPriority="51"/>
     <w:lsdException w:name="List Table 7 Colorful Accent 6" w:uiPriority="52"/>
+    <w:lsdException w:name="Mention" w:semiHidden="1" w:unhideWhenUsed="1"/>
+    <w:lsdException w:name="Smart Hyperlink" w:semiHidden="1" w:unhideWhenUsed="1"/>
+    <w:lsdException w:name="Hashtag" w:semiHidden="1" w:unhideWhenUsed="1"/>
+    <w:lsdException w:name="Unresolved Mention" w:semiHidden="1" w:unhideWhenUsed="1"/>
+    <w:lsdException w:name="Smart Link" w:semiHidden="1" w:unhideWhenUsed="1"/>
   </w:latentStyles>
   <w:style w:type="paragraph" w:default="1" w:styleId="Normal">
     <w:name w:val="Normal"/>
@@ -7876,8 +7883,8 @@
       <w:u w:val="single"/>
     </w:rPr>
   </w:style>
-  <w:style w:type="character" w:customStyle="1" w:styleId="UnresolvedMention">
-    <w:name w:val="Unresolved Mention"/>
+  <w:style w:type="character" w:customStyle="1" w:styleId="UnresolvedMention1">
+    <w:name w:val="Unresolved Mention1"/>
     <w:uiPriority w:val="99"/>
     <w:semiHidden/>
     <w:unhideWhenUsed/>

</xml_diff>